<commit_message>
sua lai dinh dang trang ti, ban truoc no bi chay trang. May chuc nang nhu: lich phat song, gia vang,.... minh se chu thich la option sau. Neu kip thi lam, ko thi thoi (vi ko co tron hop dong) Gio co viec ra ngoai roi. bb ba con
</commit_message>
<xml_diff>
--- a/documents/Others/Software Requirements Specification.docx
+++ b/documents/Others/Software Requirements Specification.docx
@@ -8480,7 +8480,7 @@
                 <w:sz w:val="26"/>
                 <w:szCs w:val="26"/>
               </w:rPr>
-              <w:t>11</w:t>
+              <w:t>10</w:t>
             </w:r>
             <w:r>
               <w:rPr>
@@ -10472,7 +10472,7 @@
                 <w:sz w:val="26"/>
                 <w:szCs w:val="26"/>
               </w:rPr>
-              <w:t>12</w:t>
+              <w:t>11</w:t>
             </w:r>
             <w:r>
               <w:rPr>
@@ -13443,48 +13443,6 @@
     </w:p>
     <w:p>
       <w:pPr>
-        <w:rPr>
-          <w:sz w:val="26"/>
-          <w:szCs w:val="26"/>
-        </w:rPr>
-      </w:pPr>
-    </w:p>
-    <w:p>
-      <w:pPr>
-        <w:rPr>
-          <w:sz w:val="26"/>
-          <w:szCs w:val="26"/>
-        </w:rPr>
-      </w:pPr>
-    </w:p>
-    <w:p>
-      <w:pPr>
-        <w:rPr>
-          <w:sz w:val="26"/>
-          <w:szCs w:val="26"/>
-        </w:rPr>
-      </w:pPr>
-    </w:p>
-    <w:p>
-      <w:pPr>
-        <w:tabs>
-          <w:tab w:val="left" w:pos="7097"/>
-        </w:tabs>
-        <w:rPr>
-          <w:sz w:val="26"/>
-          <w:szCs w:val="26"/>
-        </w:rPr>
-      </w:pPr>
-      <w:r>
-        <w:rPr>
-          <w:sz w:val="26"/>
-          <w:szCs w:val="26"/>
-        </w:rPr>
-        <w:tab/>
-      </w:r>
-    </w:p>
-    <w:p>
-      <w:pPr>
         <w:pStyle w:val="Heading1"/>
         <w:numPr>
           <w:ilvl w:val="0"/>
@@ -13504,6 +13462,7 @@
           <w:sz w:val="26"/>
           <w:szCs w:val="26"/>
         </w:rPr>
+        <w:lastRenderedPageBreak/>
         <w:t>Giới Thiệu:</w:t>
       </w:r>
       <w:bookmarkEnd w:id="0"/>
@@ -14038,7 +13997,6 @@
           <w:sz w:val="26"/>
           <w:szCs w:val="26"/>
         </w:rPr>
-        <w:lastRenderedPageBreak/>
         <w:t>Đặc tính sản phẩm:</w:t>
       </w:r>
       <w:bookmarkEnd w:id="15"/>
@@ -14190,6 +14148,7 @@
           <w:sz w:val="26"/>
           <w:szCs w:val="26"/>
         </w:rPr>
+        <w:lastRenderedPageBreak/>
         <w:t>Trang của người duyệt bài và duyệt comment</w:t>
       </w:r>
       <w:r>
@@ -23622,6 +23581,136 @@
     <w:p>
       <w:pPr>
         <w:pStyle w:val="ListParagraph"/>
+        <w:ind w:left="1584"/>
+        <w:rPr>
+          <w:sz w:val="26"/>
+          <w:szCs w:val="26"/>
+        </w:rPr>
+      </w:pPr>
+    </w:p>
+    <w:p>
+      <w:pPr>
+        <w:pStyle w:val="ListParagraph"/>
+        <w:ind w:left="1584"/>
+        <w:rPr>
+          <w:sz w:val="26"/>
+          <w:szCs w:val="26"/>
+        </w:rPr>
+      </w:pPr>
+    </w:p>
+    <w:p>
+      <w:pPr>
+        <w:pStyle w:val="ListParagraph"/>
+        <w:ind w:left="1584"/>
+        <w:rPr>
+          <w:sz w:val="26"/>
+          <w:szCs w:val="26"/>
+        </w:rPr>
+      </w:pPr>
+    </w:p>
+    <w:p>
+      <w:pPr>
+        <w:pStyle w:val="ListParagraph"/>
+        <w:ind w:left="1584"/>
+        <w:rPr>
+          <w:sz w:val="26"/>
+          <w:szCs w:val="26"/>
+        </w:rPr>
+      </w:pPr>
+    </w:p>
+    <w:p>
+      <w:pPr>
+        <w:pStyle w:val="ListParagraph"/>
+        <w:ind w:left="1584"/>
+        <w:rPr>
+          <w:sz w:val="26"/>
+          <w:szCs w:val="26"/>
+        </w:rPr>
+      </w:pPr>
+    </w:p>
+    <w:p>
+      <w:pPr>
+        <w:pStyle w:val="ListParagraph"/>
+        <w:ind w:left="1584"/>
+        <w:rPr>
+          <w:sz w:val="26"/>
+          <w:szCs w:val="26"/>
+        </w:rPr>
+      </w:pPr>
+    </w:p>
+    <w:p>
+      <w:pPr>
+        <w:pStyle w:val="ListParagraph"/>
+        <w:ind w:left="1584"/>
+        <w:rPr>
+          <w:sz w:val="26"/>
+          <w:szCs w:val="26"/>
+        </w:rPr>
+      </w:pPr>
+    </w:p>
+    <w:p>
+      <w:pPr>
+        <w:pStyle w:val="ListParagraph"/>
+        <w:ind w:left="1584"/>
+        <w:rPr>
+          <w:sz w:val="26"/>
+          <w:szCs w:val="26"/>
+        </w:rPr>
+      </w:pPr>
+    </w:p>
+    <w:p>
+      <w:pPr>
+        <w:pStyle w:val="ListParagraph"/>
+        <w:ind w:left="1584"/>
+        <w:rPr>
+          <w:sz w:val="26"/>
+          <w:szCs w:val="26"/>
+        </w:rPr>
+      </w:pPr>
+    </w:p>
+    <w:p>
+      <w:pPr>
+        <w:pStyle w:val="ListParagraph"/>
+        <w:ind w:left="1584"/>
+        <w:rPr>
+          <w:sz w:val="26"/>
+          <w:szCs w:val="26"/>
+        </w:rPr>
+      </w:pPr>
+    </w:p>
+    <w:p>
+      <w:pPr>
+        <w:pStyle w:val="ListParagraph"/>
+        <w:ind w:left="1584"/>
+        <w:rPr>
+          <w:sz w:val="26"/>
+          <w:szCs w:val="26"/>
+        </w:rPr>
+      </w:pPr>
+    </w:p>
+    <w:p>
+      <w:pPr>
+        <w:pStyle w:val="ListParagraph"/>
+        <w:ind w:left="1584"/>
+        <w:rPr>
+          <w:sz w:val="26"/>
+          <w:szCs w:val="26"/>
+        </w:rPr>
+      </w:pPr>
+    </w:p>
+    <w:p>
+      <w:pPr>
+        <w:pStyle w:val="ListParagraph"/>
+        <w:ind w:left="1584"/>
+        <w:rPr>
+          <w:sz w:val="26"/>
+          <w:szCs w:val="26"/>
+        </w:rPr>
+      </w:pPr>
+    </w:p>
+    <w:p>
+      <w:pPr>
+        <w:pStyle w:val="ListParagraph"/>
         <w:numPr>
           <w:ilvl w:val="2"/>
           <w:numId w:val="16"/>
@@ -23636,6 +23725,7 @@
           <w:sz w:val="26"/>
           <w:szCs w:val="26"/>
         </w:rPr>
+        <w:lastRenderedPageBreak/>
         <w:t>Trang duyệt phản hồi từ độc giả:</w:t>
       </w:r>
     </w:p>
@@ -23675,7 +23765,6 @@
           <w:szCs w:val="26"/>
           <w:lang w:eastAsia="ja-JP"/>
         </w:rPr>
-        <w:lastRenderedPageBreak/>
         <w:pict>
           <v:group id="_x0000_s1200" style="position:absolute;left:0;text-align:left;margin-left:98.5pt;margin-top:85.6pt;width:358.5pt;height:148.45pt;z-index:251696640" coordorigin="3410,10769" coordsize="7170,2969">
             <v:group id="_x0000_s1173" style="position:absolute;left:4740;top:10769;width:5840;height:1706" coordorigin="4740,10769" coordsize="5840,1706">
@@ -24049,6 +24138,86 @@
     <w:p>
       <w:pPr>
         <w:pStyle w:val="ListParagraph"/>
+        <w:ind w:left="1584"/>
+        <w:rPr>
+          <w:sz w:val="26"/>
+          <w:szCs w:val="26"/>
+        </w:rPr>
+      </w:pPr>
+    </w:p>
+    <w:p>
+      <w:pPr>
+        <w:pStyle w:val="ListParagraph"/>
+        <w:ind w:left="1584"/>
+        <w:rPr>
+          <w:sz w:val="26"/>
+          <w:szCs w:val="26"/>
+        </w:rPr>
+      </w:pPr>
+    </w:p>
+    <w:p>
+      <w:pPr>
+        <w:pStyle w:val="ListParagraph"/>
+        <w:ind w:left="1584"/>
+        <w:rPr>
+          <w:sz w:val="26"/>
+          <w:szCs w:val="26"/>
+        </w:rPr>
+      </w:pPr>
+    </w:p>
+    <w:p>
+      <w:pPr>
+        <w:pStyle w:val="ListParagraph"/>
+        <w:ind w:left="1584"/>
+        <w:rPr>
+          <w:sz w:val="26"/>
+          <w:szCs w:val="26"/>
+        </w:rPr>
+      </w:pPr>
+    </w:p>
+    <w:p>
+      <w:pPr>
+        <w:pStyle w:val="ListParagraph"/>
+        <w:ind w:left="1584"/>
+        <w:rPr>
+          <w:sz w:val="26"/>
+          <w:szCs w:val="26"/>
+        </w:rPr>
+      </w:pPr>
+    </w:p>
+    <w:p>
+      <w:pPr>
+        <w:pStyle w:val="ListParagraph"/>
+        <w:ind w:left="1584"/>
+        <w:rPr>
+          <w:sz w:val="26"/>
+          <w:szCs w:val="26"/>
+        </w:rPr>
+      </w:pPr>
+    </w:p>
+    <w:p>
+      <w:pPr>
+        <w:pStyle w:val="ListParagraph"/>
+        <w:ind w:left="1584"/>
+        <w:rPr>
+          <w:sz w:val="26"/>
+          <w:szCs w:val="26"/>
+        </w:rPr>
+      </w:pPr>
+    </w:p>
+    <w:p>
+      <w:pPr>
+        <w:pStyle w:val="ListParagraph"/>
+        <w:ind w:left="1584"/>
+        <w:rPr>
+          <w:sz w:val="26"/>
+          <w:szCs w:val="26"/>
+        </w:rPr>
+      </w:pPr>
+    </w:p>
+    <w:p>
+      <w:pPr>
+        <w:pStyle w:val="ListParagraph"/>
         <w:numPr>
           <w:ilvl w:val="2"/>
           <w:numId w:val="16"/>
@@ -24063,6 +24232,7 @@
           <w:sz w:val="26"/>
           <w:szCs w:val="26"/>
         </w:rPr>
+        <w:lastRenderedPageBreak/>
         <w:t>Trang quản lý tin hot</w:t>
       </w:r>
     </w:p>
@@ -24102,7 +24272,6 @@
           <w:szCs w:val="26"/>
           <w:lang w:eastAsia="ja-JP"/>
         </w:rPr>
-        <w:lastRenderedPageBreak/>
         <w:pict>
           <v:group id="_x0000_s1228" style="position:absolute;left:0;text-align:left;margin-left:83pt;margin-top:-.15pt;width:6in;height:201pt;z-index:251713024" coordorigin="3100,5880" coordsize="8640,4020">
             <v:roundrect id="_x0000_s1201" style="position:absolute;left:3100;top:7010;width:1280;height:340" arcsize="10923f" filled="f" strokecolor="red"/>
@@ -24477,6 +24646,46 @@
     </w:p>
     <w:p>
       <w:pPr>
+        <w:rPr>
+          <w:sz w:val="26"/>
+          <w:szCs w:val="26"/>
+        </w:rPr>
+      </w:pPr>
+    </w:p>
+    <w:p>
+      <w:pPr>
+        <w:rPr>
+          <w:sz w:val="26"/>
+          <w:szCs w:val="26"/>
+        </w:rPr>
+      </w:pPr>
+    </w:p>
+    <w:p>
+      <w:pPr>
+        <w:rPr>
+          <w:sz w:val="26"/>
+          <w:szCs w:val="26"/>
+        </w:rPr>
+      </w:pPr>
+    </w:p>
+    <w:p>
+      <w:pPr>
+        <w:rPr>
+          <w:sz w:val="26"/>
+          <w:szCs w:val="26"/>
+        </w:rPr>
+      </w:pPr>
+    </w:p>
+    <w:p>
+      <w:pPr>
+        <w:rPr>
+          <w:sz w:val="26"/>
+          <w:szCs w:val="26"/>
+        </w:rPr>
+      </w:pPr>
+    </w:p>
+    <w:p>
+      <w:pPr>
         <w:pStyle w:val="ListParagraph"/>
         <w:numPr>
           <w:ilvl w:val="2"/>
@@ -24492,6 +24701,7 @@
           <w:sz w:val="26"/>
           <w:szCs w:val="26"/>
         </w:rPr>
+        <w:lastRenderedPageBreak/>
         <w:t>Trang quản lý phóng viên</w:t>
       </w:r>
     </w:p>
@@ -24531,7 +24741,6 @@
           <w:szCs w:val="26"/>
           <w:lang w:eastAsia="ja-JP"/>
         </w:rPr>
-        <w:lastRenderedPageBreak/>
         <w:pict>
           <v:group id="_x0000_s1251" style="position:absolute;left:0;text-align:left;margin-left:78pt;margin-top:46.5pt;width:398.5pt;height:377.4pt;z-index:251726336" coordorigin="3000,3322" coordsize="7970,7548">
             <v:roundrect id="_x0000_s1229" style="position:absolute;left:5620;top:4180;width:5350;height:6460" arcsize="10923f" filled="f" strokecolor="red"/>
@@ -24901,16 +25110,6 @@
     <w:p>
       <w:pPr>
         <w:pStyle w:val="ListParagraph"/>
-        <w:ind w:left="1080"/>
-        <w:rPr>
-          <w:sz w:val="26"/>
-          <w:szCs w:val="26"/>
-        </w:rPr>
-      </w:pPr>
-    </w:p>
-    <w:p>
-      <w:pPr>
-        <w:pStyle w:val="ListParagraph"/>
         <w:numPr>
           <w:ilvl w:val="1"/>
           <w:numId w:val="16"/>
@@ -26446,7 +26645,23 @@
           <w:sz w:val="26"/>
           <w:szCs w:val="26"/>
         </w:rPr>
-        <w:t>Chưa liệ kê.</w:t>
+        <w:t>Chưa liệ</w:t>
+      </w:r>
+      <w:r>
+        <w:rPr>
+          <w:rFonts w:eastAsia="Times New Roman"/>
+          <w:sz w:val="26"/>
+          <w:szCs w:val="26"/>
+        </w:rPr>
+        <w:t>t</w:t>
+      </w:r>
+      <w:r>
+        <w:rPr>
+          <w:rFonts w:eastAsia="Times New Roman"/>
+          <w:sz w:val="26"/>
+          <w:szCs w:val="26"/>
+        </w:rPr>
+        <w:t xml:space="preserve"> kê.</w:t>
       </w:r>
     </w:p>
     <w:p>
@@ -26514,7 +26729,7 @@
             <w:rPr>
               <w:noProof/>
             </w:rPr>
-            <w:t>5</w:t>
+            <w:t>27</w:t>
           </w:r>
         </w:fldSimple>
       </w:p>
@@ -26576,7 +26791,7 @@
         <v:path o:extrusionok="f" gradientshapeok="t" o:connecttype="rect"/>
         <o:lock v:ext="edit" aspectratio="t"/>
       </v:shapetype>
-      <v:shape id="_x0000_i1031" type="#_x0000_t75" style="width:11.5pt;height:11.5pt" o:bullet="t">
+      <v:shape id="_x0000_i1029" type="#_x0000_t75" style="width:11.5pt;height:11.5pt" o:bullet="t">
         <v:imagedata r:id="rId1" o:title="mso527B"/>
       </v:shape>
     </w:pict>
@@ -33032,7 +33247,7 @@
 </file>
 
 <file path=customXml/itemProps1.xml><?xml version="1.0" encoding="utf-8"?>
-<ds:datastoreItem xmlns:ds="http://schemas.openxmlformats.org/officeDocument/2006/customXml" ds:itemID="{F7ED54A1-7B9F-4869-9537-BBA0BF5A37E9}">
+<ds:datastoreItem xmlns:ds="http://schemas.openxmlformats.org/officeDocument/2006/customXml" ds:itemID="{F1A86B97-3D58-41AC-881E-7B8CDB83CB74}">
   <ds:schemaRefs>
     <ds:schemaRef ds:uri="http://schemas.openxmlformats.org/officeDocument/2006/bibliography"/>
   </ds:schemaRefs>

</xml_diff>